<commit_message>
Update sequence user management
Do : ngganti sequence user management
Hambatan : -
To Do : maintenance server
</commit_message>
<xml_diff>
--- a/Deliverable/sequence/Mengelola User (Franz).docx
+++ b/Deliverable/sequence/Mengelola User (Franz).docx
@@ -42,13 +42,7 @@
         <w:t>: 081211633023</w:t>
       </w:r>
     </w:p>
-    <w:p>
-      <w:pPr>
-        <w:rPr>
-          <w:lang w:val="id-ID"/>
-        </w:rPr>
-      </w:pPr>
-    </w:p>
+    <w:p/>
     <w:p>
       <w:r>
         <w:pict>
@@ -71,8 +65,15 @@
             <v:path o:extrusionok="f" gradientshapeok="t" o:connecttype="rect"/>
             <o:lock v:ext="edit" aspectratio="t"/>
           </v:shapetype>
-          <v:shape id="_x0000_i1025" type="#_x0000_t75" style="width:467.25pt;height:286.5pt">
+          <v:shape id="_x0000_i1026" type="#_x0000_t75" style="width:467.25pt;height:286.5pt">
             <v:imagedata r:id="rId4" o:title="Insert User"/>
+          </v:shape>
+        </w:pict>
+      </w:r>
+      <w:r>
+        <w:pict>
+          <v:shape id="_x0000_i1025" type="#_x0000_t75" style="width:468pt;height:278.25pt">
+            <v:imagedata r:id="rId5" o:title="Update User"/>
           </v:shape>
         </w:pict>
       </w:r>
@@ -80,22 +81,11 @@
     <w:p>
       <w:bookmarkStart w:id="0" w:name="_GoBack"/>
       <w:bookmarkEnd w:id="0"/>
-    </w:p>
-    <w:p>
-      <w:r>
-        <w:pict>
-          <v:shape id="_x0000_i1026" type="#_x0000_t75" style="width:468pt;height:243.75pt">
-            <v:imagedata r:id="rId5" o:title="Delete User"/>
-          </v:shape>
-        </w:pict>
-      </w:r>
-    </w:p>
-    <w:p>
       <w:r>
         <w:lastRenderedPageBreak/>
         <w:pict>
-          <v:shape id="_x0000_i1027" type="#_x0000_t75" style="width:468pt;height:243.75pt">
-            <v:imagedata r:id="rId5" o:title="Delete User"/>
+          <v:shape id="_x0000_i1027" type="#_x0000_t75" style="width:468pt;height:291pt">
+            <v:imagedata r:id="rId6" o:title="Delete User"/>
           </v:shape>
         </w:pict>
       </w:r>

</xml_diff>